<commit_message>
Test-Controller und Test-Agent erklärt
</commit_message>
<xml_diff>
--- a/Grundgedanken.docx
+++ b/Grundgedanken.docx
@@ -247,22 +247,221 @@
         </w:rPr>
         <w:t xml:space="preserve"> und mit Team-Projekt-Sammlung verknüpfen</w:t>
       </w:r>
+    </w:p>
+    <w:p>
+      <w:pPr>
+        <w:pStyle w:val="Listenabsatz"/>
+        <w:numPr>
+          <w:ilvl w:val="1"/>
+          <w:numId w:val="4"/>
+        </w:numPr>
+        <w:rPr>
+          <w:rStyle w:val="sentence"/>
+        </w:rPr>
+      </w:pPr>
+      <w:r>
+        <w:rPr>
+          <w:rStyle w:val="sentence"/>
+        </w:rPr>
+        <w:t xml:space="preserve">Testcontroller: </w:t>
+      </w:r>
+    </w:p>
+    <w:p>
+      <w:pPr>
+        <w:pStyle w:val="Listenabsatz"/>
+        <w:numPr>
+          <w:ilvl w:val="2"/>
+          <w:numId w:val="4"/>
+        </w:numPr>
+        <w:rPr>
+          <w:rStyle w:val="sentence"/>
+        </w:rPr>
+      </w:pPr>
+      <w:r>
+        <w:rPr>
+          <w:rStyle w:val="sentence"/>
+        </w:rPr>
+        <w:t>u</w:t>
+      </w:r>
+      <w:r>
+        <w:rPr>
+          <w:rStyle w:val="sentence"/>
+        </w:rPr>
+        <w:t>m Tests in einer Lab-Umgebung</w:t>
+      </w:r>
+      <w:r>
+        <w:rPr>
+          <w:rStyle w:val="sentence"/>
+        </w:rPr>
+        <w:t xml:space="preserve"> </w:t>
+      </w:r>
+      <w:r>
+        <w:rPr>
+          <w:rStyle w:val="sentence"/>
+        </w:rPr>
+        <w:t>zu verwenden</w:t>
+      </w:r>
+      <w:r>
+        <w:rPr>
+          <w:rStyle w:val="sentence"/>
+        </w:rPr>
+        <w:t xml:space="preserve"> und auszuführen</w:t>
+      </w:r>
       <w:bookmarkStart w:id="0" w:name="_GoBack"/>
       <w:bookmarkEnd w:id="0"/>
     </w:p>
     <w:p>
       <w:pPr>
-        <w:rPr>
-          <w:rStyle w:val="sentence"/>
-        </w:rPr>
-      </w:pPr>
-    </w:p>
-    <w:p>
-      <w:pPr>
-        <w:rPr>
-          <w:rStyle w:val="sentence"/>
-        </w:rPr>
-      </w:pPr>
+        <w:pStyle w:val="Listenabsatz"/>
+        <w:numPr>
+          <w:ilvl w:val="2"/>
+          <w:numId w:val="4"/>
+        </w:numPr>
+        <w:rPr>
+          <w:rStyle w:val="sentence"/>
+        </w:rPr>
+      </w:pPr>
+      <w:r>
+        <w:rPr>
+          <w:rStyle w:val="sentence"/>
+        </w:rPr>
+        <w:t>um Tests remote auszuführen oder automatisierte Tests auf mehrere Computer zu verteilen</w:t>
+      </w:r>
+    </w:p>
+    <w:p>
+      <w:pPr>
+        <w:pStyle w:val="Listenabsatz"/>
+        <w:numPr>
+          <w:ilvl w:val="2"/>
+          <w:numId w:val="4"/>
+        </w:numPr>
+      </w:pPr>
+      <w:r>
+        <w:rPr>
+          <w:rStyle w:val="sentence"/>
+        </w:rPr>
+        <w:t xml:space="preserve">verteilt Tests und verwaltet Testläufe remote, indem er mit </w:t>
+      </w:r>
+      <w:r>
+        <w:rPr>
+          <w:rStyle w:val="sentence"/>
+          <w:b/>
+        </w:rPr>
+        <w:t>Test-</w:t>
+      </w:r>
+      <w:r>
+        <w:rPr>
+          <w:rStyle w:val="sentence"/>
+          <w:b/>
+        </w:rPr>
+        <w:t>Agents</w:t>
+      </w:r>
+      <w:r>
+        <w:rPr>
+          <w:rStyle w:val="sentence"/>
+          <w:b/>
+        </w:rPr>
+        <w:t xml:space="preserve"> </w:t>
+      </w:r>
+      <w:r>
+        <w:t>kommuniziert</w:t>
+      </w:r>
+      <w:r>
+        <w:t>, die auf den einzelnen Testcomputern installiert sind</w:t>
+      </w:r>
+    </w:p>
+    <w:p>
+      <w:pPr>
+        <w:pStyle w:val="Listenabsatz"/>
+        <w:numPr>
+          <w:ilvl w:val="2"/>
+          <w:numId w:val="4"/>
+        </w:numPr>
+        <w:rPr>
+          <w:rStyle w:val="sentence"/>
+        </w:rPr>
+      </w:pPr>
+      <w:r>
+        <w:rPr>
+          <w:rStyle w:val="sentence"/>
+        </w:rPr>
+        <w:t xml:space="preserve">Tests </w:t>
+      </w:r>
+      <w:r>
+        <w:rPr>
+          <w:rStyle w:val="sentence"/>
+        </w:rPr>
+        <w:t xml:space="preserve">können also </w:t>
+      </w:r>
+      <w:r>
+        <w:rPr>
+          <w:rStyle w:val="sentence"/>
+        </w:rPr>
+        <w:t>auf jedem Computer mit einem Test-Agent</w:t>
+      </w:r>
+      <w:r>
+        <w:rPr>
+          <w:rStyle w:val="sentence"/>
+        </w:rPr>
+        <w:t xml:space="preserve"> ausgeführt werden</w:t>
+      </w:r>
+    </w:p>
+    <w:p>
+      <w:pPr>
+        <w:pStyle w:val="Listenabsatz"/>
+        <w:numPr>
+          <w:ilvl w:val="2"/>
+          <w:numId w:val="4"/>
+        </w:numPr>
+      </w:pPr>
+      <w:r>
+        <w:rPr>
+          <w:rStyle w:val="sentence"/>
+        </w:rPr>
+        <w:t xml:space="preserve">ermöglichen es, </w:t>
+      </w:r>
+      <w:r>
+        <w:rPr>
+          <w:rStyle w:val="sentence"/>
+        </w:rPr>
+        <w:t>Daten mithilfe von Adaptern für diagnostische Daten zu sammeln oder den Testcomputer während der Ausführung der Tests zu beeinflussen</w:t>
+      </w:r>
+    </w:p>
+    <w:p>
+      <w:pPr>
+        <w:pStyle w:val="Listenabsatz"/>
+        <w:numPr>
+          <w:ilvl w:val="1"/>
+          <w:numId w:val="4"/>
+        </w:numPr>
+        <w:rPr>
+          <w:rStyle w:val="sentence"/>
+        </w:rPr>
+      </w:pPr>
+      <w:r>
+        <w:rPr>
+          <w:rStyle w:val="sentence"/>
+        </w:rPr>
+        <w:t>Test-Agent:</w:t>
+      </w:r>
+    </w:p>
+    <w:p>
+      <w:pPr>
+        <w:pStyle w:val="Listenabsatz"/>
+        <w:numPr>
+          <w:ilvl w:val="2"/>
+          <w:numId w:val="4"/>
+        </w:numPr>
+        <w:rPr>
+          <w:rStyle w:val="sentence"/>
+        </w:rPr>
+      </w:pPr>
+      <w:r>
+        <w:rPr>
+          <w:rStyle w:val="sentence"/>
+        </w:rPr>
+        <w:t>kann Aufgaben wie das Installieren der Software, das Ausführen von Tests und das Erfassen von Testdaten ausführen</w:t>
+      </w:r>
     </w:p>
     <w:p>
       <w:pPr>
@@ -299,7 +498,6 @@
           <w:noProof/>
           <w:lang w:eastAsia="de-DE"/>
         </w:rPr>
-        <w:lastRenderedPageBreak/>
         <w:drawing>
           <wp:inline distT="0" distB="0" distL="0" distR="0" wp14:anchorId="5A627DF8" wp14:editId="593440F4">
             <wp:extent cx="3885060" cy="3181350"/>
@@ -671,6 +869,7 @@
           <w:sz w:val="20"/>
           <w:szCs w:val="20"/>
         </w:rPr>
+        <w:lastRenderedPageBreak/>
         <w:t xml:space="preserve">Identify the test area and environment </w:t>
       </w:r>
     </w:p>
@@ -709,7 +908,6 @@
           <w:sz w:val="36"/>
           <w:szCs w:val="36"/>
         </w:rPr>
-        <w:lastRenderedPageBreak/>
         <w:t xml:space="preserve">Preparing the Test Environment </w:t>
       </w:r>
     </w:p>
@@ -1199,6 +1397,7 @@
           <w:sz w:val="36"/>
           <w:szCs w:val="36"/>
         </w:rPr>
+        <w:lastRenderedPageBreak/>
         <w:t xml:space="preserve">Creating the Test Environment </w:t>
       </w:r>
     </w:p>
@@ -1271,7 +1470,6 @@
           <w:sz w:val="20"/>
           <w:szCs w:val="20"/>
         </w:rPr>
-        <w:lastRenderedPageBreak/>
         <w:t>To create a new virtual environment (or also referred to as SCVMM environment), follow the steps in Creating an SCVMM Environment Using Stored Virtual Machines and Templates</w:t>
       </w:r>
       <w:r>
@@ -1547,7 +1745,7 @@
         <w:rFonts w:ascii="Calibri" w:eastAsiaTheme="minorHAnsi" w:hAnsi="Calibri" w:cstheme="minorBidi" w:hint="default"/>
       </w:rPr>
     </w:lvl>
-    <w:lvl w:ilvl="1" w:tplc="04070003" w:tentative="1">
+    <w:lvl w:ilvl="1" w:tplc="04070003">
       <w:start w:val="1"/>
       <w:numFmt w:val="bullet"/>
       <w:lvlText w:val="o"/>
@@ -1559,7 +1757,7 @@
         <w:rFonts w:ascii="Courier New" w:hAnsi="Courier New" w:cs="Courier New" w:hint="default"/>
       </w:rPr>
     </w:lvl>
-    <w:lvl w:ilvl="2" w:tplc="04070005" w:tentative="1">
+    <w:lvl w:ilvl="2" w:tplc="04070005">
       <w:start w:val="1"/>
       <w:numFmt w:val="bullet"/>
       <w:lvlText w:val=""/>
@@ -2177,7 +2375,6 @@
   <w:style w:type="character" w:default="1" w:styleId="Absatz-Standardschriftart">
     <w:name w:val="Default Paragraph Font"/>
     <w:uiPriority w:val="1"/>
-    <w:semiHidden/>
     <w:unhideWhenUsed/>
   </w:style>
   <w:style w:type="table" w:default="1" w:styleId="NormaleTabelle">

</xml_diff>